<commit_message>
In progress chapter 4
</commit_message>
<xml_diff>
--- a/ITE302x_03_VN_Đạo_Đức_trong_CNTT/ITE302x_03.docx
+++ b/ITE302x_03_VN_Đạo_Đức_trong_CNTT/ITE302x_03.docx
@@ -686,6 +686,7 @@
       <w:r>
         <w:rPr>
           <w:b/>
+          <w:noProof/>
         </w:rPr>
         <w:lastRenderedPageBreak/>
         <w:drawing>
@@ -777,36 +778,154 @@
         </w:rPr>
         <w:t>3 D</w:t>
       </w:r>
+    </w:p>
+    <w:p>
+      <w:pPr>
+        <w:rPr>
+          <w:b/>
+        </w:rPr>
+      </w:pPr>
+      <w:r>
+        <w:rPr>
+          <w:b/>
+        </w:rPr>
+        <w:t>4 B</w:t>
+      </w:r>
+    </w:p>
+    <w:p>
+      <w:pPr>
+        <w:rPr>
+          <w:b/>
+        </w:rPr>
+      </w:pPr>
+      <w:r>
+        <w:rPr>
+          <w:b/>
+        </w:rPr>
+        <w:t>5 D</w:t>
+      </w:r>
+    </w:p>
+    <w:p>
+      <w:pPr>
+        <w:jc w:val="center"/>
+        <w:rPr>
+          <w:b/>
+        </w:rPr>
+      </w:pPr>
+      <w:r>
+        <w:rPr>
+          <w:b/>
+        </w:rPr>
+        <w:t xml:space="preserve">--------------- --------------- --------------- --------------- </w:t>
+      </w:r>
+    </w:p>
+    <w:p>
+      <w:pPr>
+        <w:jc w:val="center"/>
+        <w:rPr>
+          <w:b/>
+        </w:rPr>
+      </w:pPr>
+      <w:r>
+        <w:rPr>
+          <w:b/>
+        </w:rPr>
+        <w:t>Bài 3: cân bằng giữa đau khổ và hạnh phúc</w:t>
+      </w:r>
+    </w:p>
+    <w:p>
+      <w:r>
+        <w:t xml:space="preserve">Chủ </w:t>
+      </w:r>
+      <w:r>
+        <w:t xml:space="preserve">nghĩa vị lợi của Jeremy Bentham khá phổ biến, dễ hiểu, có thể kiểm tra được, đại ý là một hành động được cho là đúng đắn nếu tổng lợi ích (hạnh phúc – khổ đau) mà nó mang lại nhiều hơn. </w:t>
+      </w:r>
+    </w:p>
+    <w:p>
+      <w:r>
+        <w:t>Lợi ích: được hiểu theo nhiều cách khác nhau, thường là theo thuật ngữ “hạnh phúc của các sinh vật sống”. như co nng hay các động vật khác, hay có thể nói lợi ích là tất cả những gì làm hài lòng chúng ta xuất phát từ hành động, không gây ra đau đớn cho bất kỳ ai liên quan.</w:t>
+      </w:r>
+    </w:p>
+    <w:p>
+      <w:r>
+        <w:lastRenderedPageBreak/>
+        <w:t>Chủ nghĩa vị lợi, hay chủ nghĩa công lợi còn gọi là thuyết duy lợi là một triết lý đạo đức, một trường phát triết học xã hội và cũng đóng vai trò quan trọng trong ngành khoa học kinh tế.</w:t>
+      </w:r>
+    </w:p>
+    <w:p>
+      <w:r>
+        <w:t>Chủ nghĩa vị lợi là một hình thức khác của chủ nghĩa hệ quả hay hệ quả luận, thuyết này cho rằng kết qủa của bất kỳ hành động la tiêu chuẩn duy nhất để đánh giá sự đúng sai của hành động đó. Không giống như các hình thức khác của thuyết hệ quả, chủ nghĩa vị lợi cho rằng lợi ích của tất cả mọi người là công bằng</w:t>
+      </w:r>
+    </w:p>
+    <w:p>
+      <w:r>
+        <w:t>1 3</w:t>
+      </w:r>
+    </w:p>
+    <w:p>
+      <w:r>
+        <w:t>2 B</w:t>
+      </w:r>
       <w:bookmarkStart w:id="0" w:name="_GoBack"/>
       <w:bookmarkEnd w:id="0"/>
     </w:p>
     <w:p>
-      <w:pPr>
-        <w:rPr>
-          <w:b/>
-        </w:rPr>
-      </w:pPr>
-      <w:r>
-        <w:rPr>
-          <w:b/>
-        </w:rPr>
-        <w:t>4 B</w:t>
-      </w:r>
-    </w:p>
-    <w:p>
-      <w:pPr>
-        <w:rPr>
-          <w:b/>
-        </w:rPr>
-      </w:pPr>
-      <w:r>
-        <w:rPr>
-          <w:b/>
-        </w:rPr>
-        <w:t>5 D</w:t>
-      </w:r>
-    </w:p>
-    <w:p/>
+      <w:r>
+        <w:t>3</w:t>
+      </w:r>
+      <w:r>
+        <w:t xml:space="preserve"> B</w:t>
+      </w:r>
+    </w:p>
+    <w:p>
+      <w:r>
+        <w:t>4</w:t>
+      </w:r>
+      <w:r>
+        <w:t xml:space="preserve"> C</w:t>
+      </w:r>
+    </w:p>
+    <w:p>
+      <w:r>
+        <w:t>5</w:t>
+      </w:r>
+      <w:r>
+        <w:t xml:space="preserve"> C</w:t>
+      </w:r>
+    </w:p>
+    <w:p>
+      <w:pPr>
+        <w:jc w:val="center"/>
+        <w:rPr>
+          <w:b/>
+        </w:rPr>
+      </w:pPr>
+      <w:r>
+        <w:rPr>
+          <w:b/>
+        </w:rPr>
+        <w:t xml:space="preserve">--------------- --------------- --------------- --------------- </w:t>
+      </w:r>
+    </w:p>
+    <w:p>
+      <w:pPr>
+        <w:jc w:val="center"/>
+        <w:rPr>
+          <w:b/>
+        </w:rPr>
+      </w:pPr>
+      <w:r>
+        <w:rPr>
+          <w:b/>
+        </w:rPr>
+        <w:t>Vụ án nữ hoàng chống lại Dudley &amp; Stephens</w:t>
+      </w:r>
+    </w:p>
+    <w:p>
+      <w:r>
+        <w:t>Đây là vụ án liên quan đến việc giết người ăn thịt để sống sót sau một vụ đắm tàu, vốn là thông lệ trên biển được các thủy thủ chấp nhận</w:t>
+      </w:r>
+    </w:p>
     <w:sectPr>
       <w:pgSz w:w="12240" w:h="15840"/>
       <w:pgMar w:top="0" w:right="432" w:bottom="0" w:left="432" w:header="720" w:footer="720" w:gutter="0"/>

</xml_diff>